<commit_message>
Opnåede erfaringer og indledning
</commit_message>
<xml_diff>
--- a/Bifiler til projekt/Indledninger.docx
+++ b/Bifiler til projekt/Indledninger.docx
@@ -6,62 +6,147 @@
       <w:pPr>
         <w:pStyle w:val="Overskrift1"/>
       </w:pPr>
-      <w:r>
-        <w:t>Indledning Dokumentation</w:t>
+      <w:bookmarkStart w:id="0" w:name="_GoBack"/>
+      <w:bookmarkEnd w:id="0"/>
+      <w:r>
+        <w:t>Indledning rapporten</w:t>
       </w:r>
     </w:p>
     <w:p>
       <w:r>
-        <w:t xml:space="preserve">I følgende dokument </w:t>
+        <w:t xml:space="preserve">Forhøjet blodtryk er stort problem i Danmark, især hos </w:t>
+      </w:r>
+      <w:r>
+        <w:t xml:space="preserve">den ældre del af befolkningen. </w:t>
+      </w:r>
+      <w:proofErr w:type="spellStart"/>
+      <w:r>
+        <w:t>Incedensen</w:t>
+      </w:r>
+      <w:proofErr w:type="spellEnd"/>
+      <w:r>
+        <w:t xml:space="preserve"> i Danmark</w:t>
+      </w:r>
+      <w:r>
+        <w:t xml:space="preserve"> er cirka 1 million, hvor mange af disse patienter har så let en blodtryksafvigelse, at man ikke giver </w:t>
+      </w:r>
+      <w:r>
+        <w:t>medicinal</w:t>
+      </w:r>
+      <w:r>
+        <w:t xml:space="preserve"> behandling til at starte med. Mange i Danmarks befolkning går</w:t>
+      </w:r>
+      <w:r>
+        <w:t xml:space="preserve"> rundt med en </w:t>
+      </w:r>
+      <w:r>
+        <w:t>blo</w:t>
+      </w:r>
+      <w:r>
+        <w:t>dtryksafvigelse</w:t>
+      </w:r>
+      <w:r>
+        <w:t xml:space="preserve"> uden at vide det, da de tilhørende symptomer ofte er nogen, der kan </w:t>
+      </w:r>
+      <w:r>
+        <w:t xml:space="preserve">associeres med en anden årsag. </w:t>
+      </w:r>
+      <w:proofErr w:type="spellStart"/>
+      <w:r>
+        <w:t>Incedens</w:t>
+      </w:r>
+      <w:r>
+        <w:t>en</w:t>
+      </w:r>
+      <w:proofErr w:type="spellEnd"/>
+      <w:r>
+        <w:t xml:space="preserve"> for blodtrykssygdo</w:t>
+      </w:r>
+      <w:r>
+        <w:t xml:space="preserve">mme er stigende med alderen og når 40% ved de 60-69-årige. </w:t>
+      </w:r>
+    </w:p>
+    <w:p>
+      <w:r>
+        <w:t xml:space="preserve">Blodtryksafvigelser bliver målt ved hjælp af et blodtryksapparat. Blodtryksapparatet kan være </w:t>
+      </w:r>
+      <w:proofErr w:type="spellStart"/>
+      <w:r>
+        <w:t>intra</w:t>
+      </w:r>
+      <w:proofErr w:type="spellEnd"/>
+      <w:r>
+        <w:t xml:space="preserve">-arteriel eller ved hjælp af en manchet. Blodtryksapparatet leverer et spændingssignal, som ændres afhængigt trykket i årerne. Signalet er målt i </w:t>
+      </w:r>
+      <w:proofErr w:type="spellStart"/>
+      <w:r>
+        <w:t>mmHg</w:t>
+      </w:r>
+      <w:proofErr w:type="spellEnd"/>
+      <w:r>
+        <w:t>, og klassificeres i det systoliske blodtryk og det diastoliske blodtryk.</w:t>
+      </w:r>
+      <w:r>
+        <w:t xml:space="preserve"> Det samlede signal, er det, der bliver afbilledet </w:t>
+      </w:r>
+      <w:r>
+        <w:t xml:space="preserve">på den typiske blodtryksmonitor. </w:t>
+      </w:r>
+      <w:r>
+        <w:t xml:space="preserve">Blodtryk anses for at være normalt, hvis det befinder sig under 140 </w:t>
+      </w:r>
+      <w:proofErr w:type="spellStart"/>
+      <w:r>
+        <w:t>mmHg</w:t>
+      </w:r>
+      <w:proofErr w:type="spellEnd"/>
+      <w:r>
+        <w:t xml:space="preserve"> systolisk, og under 90 </w:t>
+      </w:r>
+      <w:proofErr w:type="spellStart"/>
+      <w:r>
+        <w:t>mmHg</w:t>
+      </w:r>
+      <w:proofErr w:type="spellEnd"/>
+      <w:r>
+        <w:t xml:space="preserve"> diastolisk. </w:t>
+      </w:r>
+    </w:p>
+    <w:p>
+      <w:r>
+        <w:t>I dette projekt er formålet at udvikle et system, som kan detektere akutte blodtryks afvigelser på en operationsstue.</w:t>
+      </w:r>
+      <w:r>
+        <w:t xml:space="preserve"> Til dette er der </w:t>
+      </w:r>
+      <w:r>
+        <w:t>blevet udviklet et stykke hardware, som skulle, forholdsvist, forstærke og filtrere et blodtrykssignal, hvorefter dette skulle vises og analyseres i et stykke software</w:t>
+      </w:r>
+      <w:r>
+        <w:t>, som også skulle udvikles</w:t>
+      </w:r>
+      <w:r>
+        <w:t>.</w:t>
+      </w:r>
+      <w:r>
+        <w:t xml:space="preserve"> I en operationsstue, er det især kritisk, hvis patientens blodtryk pludseligt falder, da dette kan betyde blødninger, chok eller andet. Systemet er derfor udviklet til at kunne give besked om pludselige ændringer i blodtrykket, samt at kunne gemme dokumentation herom. </w:t>
+      </w:r>
+    </w:p>
+    <w:p>
+      <w:r>
+        <w:t>Rapporten er opsat efter normer for naturvidenskabelige rapporter. Dette vil sige, at den består af et baggrundsafsni</w:t>
+      </w:r>
+      <w:r>
+        <w:t xml:space="preserve">t, som forklarer den teori der </w:t>
+      </w:r>
+      <w:r>
+        <w:t>er brugt til at drage konklusioner i rapporten</w:t>
+      </w:r>
+      <w:r>
+        <w:t xml:space="preserve">, herefter er der givet et kravsspecifikationsafsnit, og derefter et afsnit som informerer om projektudførelsen. </w:t>
       </w:r>
     </w:p>
     <w:p/>
-    <w:p/>
-    <w:p/>
-    <w:p>
-      <w:pPr>
-        <w:pStyle w:val="Overskrift1"/>
-      </w:pPr>
-      <w:r>
-        <w:t>Indledning rapporten</w:t>
-      </w:r>
-    </w:p>
-    <w:p>
-      <w:r>
-        <w:t>Forhøjet blodtryk er et st</w:t>
-      </w:r>
-      <w:bookmarkStart w:id="0" w:name="_GoBack"/>
-      <w:bookmarkEnd w:id="0"/>
-    </w:p>
-    <w:p/>
-    <w:p>
-      <w:proofErr w:type="spellStart"/>
-      <w:r>
-        <w:t>Incedens</w:t>
-      </w:r>
-      <w:proofErr w:type="spellEnd"/>
-      <w:r>
-        <w:t xml:space="preserve"> for blodtrykssygdomme</w:t>
-      </w:r>
-    </w:p>
-    <w:p/>
-    <w:p/>
-    <w:p/>
-    <w:p/>
-    <w:p>
-      <w:r>
-        <w:t>Rapporten er opsat efter normer for naturvidenskabelige rapporter. Dette vil sige, at den består af et baggrundsafsni</w:t>
-      </w:r>
-      <w:r>
-        <w:t xml:space="preserve">t, som forklarer den teori der </w:t>
-      </w:r>
-      <w:r>
-        <w:t>er brugt til at drage konklusioner i rapporten</w:t>
-      </w:r>
-      <w:r>
-        <w:t xml:space="preserve">, herefter er der givet et kravsspecifikationsafsnit, og derefter et afsnit som informerer om projektudførelsen. </w:t>
-      </w:r>
-    </w:p>
     <w:sectPr>
       <w:pgSz w:w="11906" w:h="16838"/>
       <w:pgMar w:top="1701" w:right="1134" w:bottom="1701" w:left="1134" w:header="708" w:footer="708" w:gutter="0"/>

</xml_diff>